<commit_message>
test 2 date changed in syllabus
</commit_message>
<xml_diff>
--- a/materials/syllabus.docx
+++ b/materials/syllabus.docx
@@ -167,13 +167,8 @@
       </w:r>
       <w:r>
         <w:tab/>
-        <w:t xml:space="preserve"> </w:t>
-      </w:r>
-      <w:proofErr w:type="gramStart"/>
-      <w:r>
-        <w:t>Mathematics &amp; Statistics House, 16 Colchester Ave.</w:t>
-      </w:r>
-      <w:proofErr w:type="gramEnd"/>
+        <w:t xml:space="preserve"> Mathematics &amp; Statistics House, 16 Colchester Ave.</w:t>
+      </w:r>
     </w:p>
     <w:p>
       <w:pPr>
@@ -191,16 +186,11 @@
         <w:tab/>
         <w:t xml:space="preserve"> </w:t>
       </w:r>
-      <w:proofErr w:type="gramStart"/>
       <w:r>
         <w:t>b</w:t>
       </w:r>
       <w:r>
-        <w:t>y</w:t>
-      </w:r>
-      <w:proofErr w:type="gramEnd"/>
-      <w:r>
-        <w:t xml:space="preserve"> appointment (preferably over coffee!)</w:t>
+        <w:t>y appointment (preferably over coffee!)</w:t>
       </w:r>
     </w:p>
     <w:p/>
@@ -218,27 +208,14 @@
         <w:t>:</w:t>
       </w:r>
       <w:r>
-        <w:t xml:space="preserve"> uvm.edu/~</w:t>
-      </w:r>
-      <w:proofErr w:type="spellStart"/>
-      <w:r>
-        <w:t>msibrahi</w:t>
-      </w:r>
-      <w:proofErr w:type="spellEnd"/>
+        <w:t xml:space="preserve"> uvm.edu/~msibrahi/c</w:t>
+      </w:r>
+      <w:r>
+        <w:t>alc_I</w:t>
+      </w:r>
       <w:r>
         <w:t>/</w:t>
       </w:r>
-      <w:proofErr w:type="spellStart"/>
-      <w:r>
-        <w:t>c</w:t>
-      </w:r>
-      <w:r>
-        <w:t>alc_I</w:t>
-      </w:r>
-      <w:proofErr w:type="spellEnd"/>
-      <w:r>
-        <w:t>/</w:t>
-      </w:r>
     </w:p>
     <w:p>
       <w:r>
@@ -262,11 +239,9 @@
       <w:r>
         <w:t xml:space="preserve"> @</w:t>
       </w:r>
-      <w:proofErr w:type="spellStart"/>
       <w:r>
         <w:t>calc_adventures</w:t>
       </w:r>
-      <w:proofErr w:type="spellEnd"/>
     </w:p>
     <w:p/>
     <w:p>
@@ -292,169 +267,152 @@
         <w:t xml:space="preserve"> </w:t>
       </w:r>
       <w:r>
-        <w:t xml:space="preserve">by </w:t>
-      </w:r>
-      <w:proofErr w:type="spellStart"/>
-      <w:r>
-        <w:t>Lial</w:t>
-      </w:r>
-      <w:proofErr w:type="spellEnd"/>
-      <w:r>
-        <w:t>, Greenwell &amp; Ritchey</w:t>
+        <w:t>by Lial, Greenwell &amp; Ritchey</w:t>
       </w:r>
       <w:r>
         <w:t xml:space="preserve">. </w:t>
       </w:r>
     </w:p>
     <w:p>
-      <w:proofErr w:type="spellStart"/>
-      <w:r>
-        <w:rPr>
-          <w:b/>
-        </w:rPr>
-        <w:t>MyMathLab</w:t>
-      </w:r>
-      <w:proofErr w:type="spellEnd"/>
-      <w:r>
-        <w:rPr>
-          <w:b/>
-        </w:rPr>
+      <w:r>
+        <w:rPr>
+          <w:b/>
+        </w:rPr>
+        <w:t xml:space="preserve">MyMathLab </w:t>
+      </w:r>
+      <w:r>
+        <w:t xml:space="preserve">is required with course </w:t>
+      </w:r>
+      <w:r>
+        <w:rPr>
+          <w:b/>
+        </w:rPr>
+        <w:t>ID</w:t>
+      </w:r>
+      <w:r>
+        <w:t xml:space="preserve">: </w:t>
+      </w:r>
+      <w:r>
+        <w:t>ibrahim48131</w:t>
+      </w:r>
+    </w:p>
+    <w:p/>
+    <w:p>
+      <w:r>
+        <w:t>We explore the world of the infinitesimal</w:t>
+      </w:r>
+      <w:r>
+        <w:t xml:space="preserve">, </w:t>
+      </w:r>
+      <w:r>
+        <w:t>called the greatest achievement of the human mind (by Von Neuman</w:t>
+      </w:r>
+      <w:r>
+        <w:t>n)</w:t>
+      </w:r>
+      <w:r>
+        <w:t>: Calculus</w:t>
+      </w:r>
+      <w:r>
+        <w:t>. We’ll learn w</w:t>
+      </w:r>
+      <w:r>
+        <w:t>hat it means to be</w:t>
+      </w:r>
+      <w:r>
+        <w:t xml:space="preserve"> close in</w:t>
+      </w:r>
+      <w:r>
+        <w:t xml:space="preserve"> a precise mathematical sense, building the fundamental notions of </w:t>
+      </w:r>
+      <w:r>
+        <w:t xml:space="preserve">functions, </w:t>
+      </w:r>
+      <w:r>
+        <w:t xml:space="preserve">limits and continuity. </w:t>
+      </w:r>
+      <w:r>
+        <w:t xml:space="preserve">Using these notions, we’ll </w:t>
+      </w:r>
+      <w:r>
+        <w:t>create a powerful tool to quantify rates of change, kn</w:t>
+      </w:r>
+      <w:r>
+        <w:t xml:space="preserve">own as a derivative. We’ll culminate with a look into how derivatives can explain so much of our world. </w:t>
+      </w:r>
+    </w:p>
+    <w:p/>
+    <w:p>
+      <w:r>
+        <w:t>Explaining a concept to others is an excellent way to solidify your own understanding</w:t>
+      </w:r>
+      <w:r>
+        <w:t xml:space="preserve">. Consequently, we’ll begin each class with a student-led mini lesson—details and schedule to follow. </w:t>
+      </w:r>
+    </w:p>
+    <w:p/>
+    <w:p>
+      <w:pPr>
+        <w:rPr>
+          <w:b/>
+        </w:rPr>
+      </w:pPr>
+      <w:r>
+        <w:rPr>
+          <w:b/>
+        </w:rPr>
+        <w:t>Grading</w:t>
+      </w:r>
+    </w:p>
+    <w:p>
+      <w:r>
+        <w:t>Mini-lesson 13</w:t>
+      </w:r>
+      <w:r>
+        <w:t xml:space="preserve">% + </w:t>
+      </w:r>
+      <w:r>
+        <w:t>Homework 12</w:t>
+      </w:r>
+      <w:r>
+        <w:t>%</w:t>
+      </w:r>
+    </w:p>
+    <w:p>
+      <w:r>
+        <w:t>Quizzes</w:t>
+      </w:r>
+      <w:r>
+        <w:t xml:space="preserve"> (bi-weekly, on Thursday)</w:t>
+      </w:r>
+      <w:r>
         <w:t xml:space="preserve"> </w:t>
       </w:r>
       <w:r>
-        <w:t xml:space="preserve">is required with course </w:t>
-      </w:r>
-      <w:r>
-        <w:rPr>
-          <w:b/>
-        </w:rPr>
-        <w:t>ID</w:t>
-      </w:r>
-      <w:r>
-        <w:t xml:space="preserve">: </w:t>
-      </w:r>
-      <w:r>
-        <w:t>ibrahim48131</w:t>
-      </w:r>
-    </w:p>
-    <w:p/>
-    <w:p>
-      <w:r>
-        <w:t>We explore the world of the infinitesimal</w:t>
-      </w:r>
-      <w:r>
-        <w:t xml:space="preserve">, </w:t>
-      </w:r>
-      <w:r>
-        <w:t>called the greatest achievement of the human mind (by Von Neuman</w:t>
-      </w:r>
-      <w:r>
-        <w:t>n)</w:t>
-      </w:r>
-      <w:r>
-        <w:t>: Calculus</w:t>
-      </w:r>
-      <w:r>
-        <w:t>. We’ll learn w</w:t>
-      </w:r>
-      <w:r>
-        <w:t>hat it means to be</w:t>
-      </w:r>
-      <w:r>
-        <w:t xml:space="preserve"> close in</w:t>
-      </w:r>
-      <w:r>
-        <w:t xml:space="preserve"> a precise mathematical sense, building the fundamental notions of </w:t>
-      </w:r>
-      <w:r>
-        <w:t xml:space="preserve">functions, </w:t>
-      </w:r>
-      <w:r>
-        <w:t xml:space="preserve">limits and continuity. </w:t>
-      </w:r>
-      <w:r>
-        <w:t xml:space="preserve">Using these notions, we’ll </w:t>
-      </w:r>
-      <w:r>
-        <w:t>create a powerful tool to quantify rates of change, kn</w:t>
-      </w:r>
-      <w:r>
-        <w:t xml:space="preserve">own as a derivative. We’ll culminate with a look into how derivatives can explain so much of our world. </w:t>
-      </w:r>
-    </w:p>
-    <w:p/>
-    <w:p>
-      <w:r>
-        <w:t>Explaining a concept to others is an excellent way to solidify your own understanding</w:t>
-      </w:r>
-      <w:r>
-        <w:t xml:space="preserve">. Consequently, we’ll begin each class with a student-led mini lesson—details and schedule to follow. </w:t>
-      </w:r>
-    </w:p>
-    <w:p>
+        <w:t>25</w:t>
+      </w:r>
+      <w:r>
+        <w:t xml:space="preserve">% </w:t>
+      </w:r>
+    </w:p>
+    <w:p>
+      <w:r>
+        <w:t xml:space="preserve">Tests </w:t>
+      </w:r>
+      <w:r>
+        <w:t>(October 8</w:t>
+      </w:r>
+      <w:r>
+        <w:rPr>
+          <w:vertAlign w:val="superscript"/>
+        </w:rPr>
+        <w:t>th</w:t>
+      </w:r>
+      <w:r>
+        <w:t xml:space="preserve"> and November 19</w:t>
+      </w:r>
       <w:bookmarkStart w:id="0" w:name="_GoBack"/>
       <w:bookmarkEnd w:id="0"/>
-    </w:p>
-    <w:p>
-      <w:pPr>
-        <w:rPr>
-          <w:b/>
-        </w:rPr>
-      </w:pPr>
-      <w:r>
-        <w:rPr>
-          <w:b/>
-        </w:rPr>
-        <w:t>Grading</w:t>
-      </w:r>
-    </w:p>
-    <w:p>
-      <w:r>
-        <w:t>Mini-lesson 13</w:t>
-      </w:r>
-      <w:r>
-        <w:t xml:space="preserve">% + </w:t>
-      </w:r>
-      <w:r>
-        <w:t>Homework 12</w:t>
-      </w:r>
-      <w:r>
-        <w:t>%</w:t>
-      </w:r>
-    </w:p>
-    <w:p>
-      <w:r>
-        <w:t>Quizzes</w:t>
-      </w:r>
-      <w:r>
-        <w:t xml:space="preserve"> (bi-weekly, on Thursday)</w:t>
-      </w:r>
-      <w:r>
-        <w:t xml:space="preserve"> </w:t>
-      </w:r>
-      <w:r>
-        <w:t>25</w:t>
-      </w:r>
-      <w:r>
-        <w:t xml:space="preserve">% </w:t>
-      </w:r>
-    </w:p>
-    <w:p>
-      <w:r>
-        <w:t xml:space="preserve">Tests </w:t>
-      </w:r>
-      <w:r>
-        <w:t>(October 8</w:t>
-      </w:r>
-      <w:r>
-        <w:rPr>
-          <w:vertAlign w:val="superscript"/>
-        </w:rPr>
-        <w:t>th</w:t>
-      </w:r>
-      <w:r>
-        <w:t xml:space="preserve"> and November 12</w:t>
-      </w:r>
       <w:r>
         <w:rPr>
           <w:vertAlign w:val="superscript"/>

</xml_diff>